<commit_message>
Further tests for variables with missing values
Added 3 more unit tests, to confirm UTIL_BOXPLOT_VISIT_RANGES handling
of variables with unexpected missing values.
</commit_message>
<xml_diff>
--- a/whitepapers/qualification/testplan_util_boxplot_visit_ranges.docx
+++ b/whitepapers/qualification/testplan_util_boxplot_visit_ranges.docx
@@ -112,6 +112,9 @@
       <w:r>
         <w:t>Unexpected Missing Values</w:t>
       </w:r>
+      <w:r>
+        <w:t xml:space="preserve"> for CHAR variables</w:t>
+      </w:r>
     </w:p>
     <w:p>
       <w:pPr>
@@ -161,6 +164,20 @@
     </w:p>
     <w:p>
       <w:pPr>
+        <w:pStyle w:val="ListParagraph"/>
+        <w:numPr>
+          <w:ilvl w:val="0"/>
+          <w:numId w:val="17"/>
+        </w:numPr>
+      </w:pPr>
+      <w:r>
+        <w:t>Repeat b. with NUMERIC variables</w:t>
+      </w:r>
+      <w:bookmarkStart w:id="0" w:name="_GoBack"/>
+      <w:bookmarkEnd w:id="0"/>
+    </w:p>
+    <w:p>
+      <w:pPr>
         <w:pStyle w:val="Heading1"/>
       </w:pPr>
       <w:r>
@@ -313,10 +330,7 @@
         </w:numPr>
       </w:pPr>
       <w:r>
-        <w:t>REPEAT b</w:t>
-      </w:r>
-      <w:r>
-        <w:t xml:space="preserve">. </w:t>
+        <w:t xml:space="preserve">REPEAT b. </w:t>
       </w:r>
       <w:r>
         <w:t>for 3</w:t>
@@ -361,10 +375,7 @@
         </w:numPr>
       </w:pPr>
       <w:r>
-        <w:t>REPEAT b</w:t>
-      </w:r>
-      <w:r>
-        <w:t>. for 20 boxes per page</w:t>
+        <w:t>REPEAT b. for 20 boxes per page</w:t>
       </w:r>
     </w:p>
     <w:p>
@@ -413,25 +424,7 @@
         <w:rPr>
           <w:color w:val="76923C" w:themeColor="accent3" w:themeShade="BF"/>
         </w:rPr>
-        <w:t>WARNING: (</w:t>
-      </w:r>
-      <w:r>
-        <w:rPr>
-          <w:color w:val="76923C" w:themeColor="accent3" w:themeShade="BF"/>
-        </w:rPr>
-        <w:t>UTIL_BOXPLOT_VISIT_RANGES</w:t>
-      </w:r>
-      <w:r>
-        <w:rPr>
-          <w:color w:val="76923C" w:themeColor="accent3" w:themeShade="BF"/>
-        </w:rPr>
-        <w:t>)</w:t>
-      </w:r>
-      <w:r>
-        <w:rPr>
-          <w:color w:val="76923C" w:themeColor="accent3" w:themeShade="BF"/>
-        </w:rPr>
-        <w:t xml:space="preserve"> User must ensure </w:t>
+        <w:t xml:space="preserve">WARNING: (TEST_UTIL_BOXPLOT_VISIT_RANGES) User must ensure </w:t>
       </w:r>
       <w:proofErr w:type="spellStart"/>
       <w:r>
@@ -451,85 +444,6 @@
     <w:p>
       <w:pPr>
         <w:rPr>
-          <w:color w:val="76923C" w:themeColor="accent3" w:themeShade="BF"/>
-        </w:rPr>
-      </w:pPr>
-      <w:r>
-        <w:rPr>
-          <w:color w:val="76923C" w:themeColor="accent3" w:themeShade="BF"/>
-        </w:rPr>
-        <w:t>WARNING: (UTIL_BOXPLOT_VISIT_RANGES) Expecting NUMERIC visit numbers. Results may be unexpected.</w:t>
-      </w:r>
-    </w:p>
-    <w:p>
-      <w:pPr>
-        <w:rPr>
-          <w:color w:val="76923C" w:themeColor="accent3" w:themeShade="BF"/>
-        </w:rPr>
-      </w:pPr>
-      <w:r>
-        <w:rPr>
-          <w:color w:val="76923C" w:themeColor="accent3" w:themeShade="BF"/>
-        </w:rPr>
-        <w:t>WARNING: (UTIL_BOXPLOT_VISIT_RANGES) Expecting NUMERIC visit numbers. Results may be unexpected.</w:t>
-      </w:r>
-    </w:p>
-    <w:p>
-      <w:pPr>
-        <w:rPr>
-          <w:color w:val="76923C" w:themeColor="accent3" w:themeShade="BF"/>
-        </w:rPr>
-      </w:pPr>
-      <w:r>
-        <w:rPr>
-          <w:color w:val="76923C" w:themeColor="accent3" w:themeShade="BF"/>
-        </w:rPr>
-        <w:t xml:space="preserve">WARNING: (TEST_UTIL_BOXPLOT_VISIT_RANGES) User must ensure </w:t>
-      </w:r>
-      <w:proofErr w:type="spellStart"/>
-      <w:r>
-        <w:rPr>
-          <w:color w:val="76923C" w:themeColor="accent3" w:themeShade="BF"/>
-        </w:rPr>
-        <w:t>PhUSE</w:t>
-      </w:r>
-      <w:proofErr w:type="spellEnd"/>
-      <w:r>
-        <w:rPr>
-          <w:color w:val="76923C" w:themeColor="accent3" w:themeShade="BF"/>
-        </w:rPr>
-        <w:t>/CSS utilities are in the AUTOCALL path.</w:t>
-      </w:r>
-    </w:p>
-    <w:p>
-      <w:pPr>
-        <w:rPr>
-          <w:color w:val="76923C" w:themeColor="accent3" w:themeShade="BF"/>
-        </w:rPr>
-      </w:pPr>
-      <w:r>
-        <w:rPr>
-          <w:color w:val="76923C" w:themeColor="accent3" w:themeShade="BF"/>
-        </w:rPr>
-        <w:t>WARNING: The quoted string currently being processed has become more than 262 characters long.  You might have unbalanced quotation marks.</w:t>
-      </w:r>
-    </w:p>
-    <w:p>
-      <w:pPr>
-        <w:rPr>
-          <w:color w:val="76923C" w:themeColor="accent3" w:themeShade="BF"/>
-        </w:rPr>
-      </w:pPr>
-      <w:r>
-        <w:rPr>
-          <w:color w:val="76923C" w:themeColor="accent3" w:themeShade="BF"/>
-        </w:rPr>
-        <w:t>WARNING: The quoted string currently being processed has become more than 262 characters long.  You might have unbalanced quotation marks.</w:t>
-      </w:r>
-    </w:p>
-    <w:p>
-      <w:pPr>
-        <w:rPr>
           <w:color w:val="C00000"/>
         </w:rPr>
       </w:pPr>
@@ -550,8 +464,86 @@
         <w:rPr>
           <w:color w:val="C00000"/>
         </w:rPr>
+        <w:t>ERROR: (ASSERT_DEPEND) Data set DSET_DNE is not available.</w:t>
+      </w:r>
+    </w:p>
+    <w:p>
+      <w:pPr>
+        <w:rPr>
+          <w:color w:val="C00000"/>
+        </w:rPr>
+      </w:pPr>
+      <w:r>
+        <w:rPr>
+          <w:color w:val="C00000"/>
+        </w:rPr>
+        <w:t>ERROR: (ASSERT_DEPEND) Result is FAIL. Dependencies for this program not met. Expect problems.</w:t>
+      </w:r>
+    </w:p>
+    <w:p>
+      <w:pPr>
+        <w:rPr>
+          <w:color w:val="C00000"/>
+        </w:rPr>
+      </w:pPr>
+      <w:r>
+        <w:rPr>
+          <w:color w:val="C00000"/>
+        </w:rPr>
+        <w:t>ERROR: (ASSERT_VAR_EXIST) Result is FAIL. "VISVAR_DNE" is NOT a variable on data set SASHELP.HEART.</w:t>
+      </w:r>
+    </w:p>
+    <w:p>
+      <w:pPr>
+        <w:rPr>
+          <w:color w:val="C00000"/>
+        </w:rPr>
+      </w:pPr>
+      <w:r>
+        <w:rPr>
+          <w:color w:val="C00000"/>
+        </w:rPr>
+        <w:t>ERROR: (ASSERT_DEPEND) Data set SASHELP.HEART does not contain required variable VISVAR_DNE.</w:t>
+      </w:r>
+    </w:p>
+    <w:p>
+      <w:pPr>
+        <w:rPr>
+          <w:color w:val="C00000"/>
+        </w:rPr>
+      </w:pPr>
+      <w:r>
+        <w:rPr>
+          <w:color w:val="C00000"/>
+        </w:rPr>
+        <w:t>ERROR: (ASSERT_DEPEND) Result is FAIL. Dependencies for this program not met. Expect problems.</w:t>
+      </w:r>
+    </w:p>
+    <w:p>
+      <w:pPr>
+        <w:rPr>
+          <w:color w:val="C00000"/>
+        </w:rPr>
+      </w:pPr>
+      <w:r>
+        <w:rPr>
+          <w:color w:val="C00000"/>
+        </w:rPr>
+        <w:t>ERROR: (ASSERT_VAR_EXIST) Result is FAIL. "TRTVAR_DNE" is NOT a variable on data set SASHELP.HEART.</w:t>
+      </w:r>
+    </w:p>
+    <w:p>
+      <w:pPr>
+        <w:rPr>
+          <w:color w:val="C00000"/>
+        </w:rPr>
+      </w:pPr>
+      <w:r>
+        <w:rPr>
+          <w:color w:val="C00000"/>
+        </w:rPr>
         <w:lastRenderedPageBreak/>
-        <w:t>ERROR: (ASSERT_DEPEND) Data set DSET_DNE is not available.</w:t>
+        <w:t>ERROR: (ASSERT_DEPEND) Data set SASHELP.HEART does not contain required variable TRTVAR_DNE.</w:t>
       </w:r>
     </w:p>
     <w:p>
@@ -603,118 +595,38 @@
         <w:rPr>
           <w:color w:val="C00000"/>
         </w:rPr>
+        <w:t>ERROR: (ASSERT_VAR_EXIST) Result is FAIL. "TRTVAR_DNE" is NOT a variable on data set SASHELP.HEART.</w:t>
+      </w:r>
+    </w:p>
+    <w:p>
+      <w:pPr>
+        <w:rPr>
+          <w:color w:val="C00000"/>
+        </w:rPr>
+      </w:pPr>
+      <w:r>
+        <w:rPr>
+          <w:color w:val="C00000"/>
+        </w:rPr>
+        <w:t>ERROR: (ASSERT_DEPEND) Data set SASHELP.HEART does not contain required variable TRTVAR_DNE.</w:t>
+      </w:r>
+    </w:p>
+    <w:p>
+      <w:pPr>
+        <w:rPr>
+          <w:color w:val="C00000"/>
+        </w:rPr>
+      </w:pPr>
+      <w:r>
+        <w:rPr>
+          <w:color w:val="C00000"/>
+        </w:rPr>
         <w:t>ERROR: (ASSERT_DEPEND) Result is FAIL. Dependencies for this program not met. Expect problems.</w:t>
       </w:r>
     </w:p>
     <w:p>
       <w:pPr>
         <w:rPr>
-          <w:color w:val="C00000"/>
-        </w:rPr>
-      </w:pPr>
-      <w:r>
-        <w:rPr>
-          <w:color w:val="C00000"/>
-        </w:rPr>
-        <w:t>ERROR: (ASSERT_VAR_EXIST) Result is FAIL. "TRTVAR_DNE" is NOT a variable on data set SASHELP.HEART.</w:t>
-      </w:r>
-    </w:p>
-    <w:p>
-      <w:pPr>
-        <w:rPr>
-          <w:color w:val="C00000"/>
-        </w:rPr>
-      </w:pPr>
-      <w:r>
-        <w:rPr>
-          <w:color w:val="C00000"/>
-        </w:rPr>
-        <w:t>ERROR: (ASSERT_DEPEND) Data set SASHELP.HEART does not contain required variable TRTVAR_DNE.</w:t>
-      </w:r>
-    </w:p>
-    <w:p>
-      <w:pPr>
-        <w:rPr>
-          <w:color w:val="C00000"/>
-        </w:rPr>
-      </w:pPr>
-      <w:r>
-        <w:rPr>
-          <w:color w:val="C00000"/>
-        </w:rPr>
-        <w:t>ERROR: (ASSERT_DEPEND) Result is FAIL. Dependencies for this program not met. Expect problems.</w:t>
-      </w:r>
-    </w:p>
-    <w:p>
-      <w:pPr>
-        <w:rPr>
-          <w:color w:val="C00000"/>
-        </w:rPr>
-      </w:pPr>
-      <w:r>
-        <w:rPr>
-          <w:color w:val="C00000"/>
-        </w:rPr>
-        <w:t>ERROR: (ASSERT_VAR_EXIST) Result is FAIL. "VISVAR_DNE" is NOT a variable on data set SASHELP.HEART.</w:t>
-      </w:r>
-      <w:bookmarkStart w:id="0" w:name="_GoBack"/>
-      <w:bookmarkEnd w:id="0"/>
-    </w:p>
-    <w:p>
-      <w:pPr>
-        <w:rPr>
-          <w:color w:val="C00000"/>
-        </w:rPr>
-      </w:pPr>
-      <w:r>
-        <w:rPr>
-          <w:color w:val="C00000"/>
-        </w:rPr>
-        <w:t>ERROR: (ASSERT_DEPEND) Data set SASHELP.HEART does not contain required variable VISVAR_DNE.</w:t>
-      </w:r>
-    </w:p>
-    <w:p>
-      <w:pPr>
-        <w:rPr>
-          <w:color w:val="C00000"/>
-        </w:rPr>
-      </w:pPr>
-      <w:r>
-        <w:rPr>
-          <w:color w:val="C00000"/>
-        </w:rPr>
-        <w:t>ERROR: (ASSERT_VAR_EXIST) Result is FAIL. "TRTVAR_DNE" is NOT a variable on data set SASHELP.HEART.</w:t>
-      </w:r>
-    </w:p>
-    <w:p>
-      <w:pPr>
-        <w:rPr>
-          <w:color w:val="C00000"/>
-        </w:rPr>
-      </w:pPr>
-      <w:r>
-        <w:rPr>
-          <w:color w:val="C00000"/>
-        </w:rPr>
-        <w:t>ERROR: (ASSERT_DEPEND) Data set SASHELP.HEART does not contain required variable TRTVAR_DNE.</w:t>
-      </w:r>
-    </w:p>
-    <w:p>
-      <w:pPr>
-        <w:rPr>
-          <w:color w:val="C00000"/>
-        </w:rPr>
-      </w:pPr>
-      <w:r>
-        <w:rPr>
-          <w:color w:val="C00000"/>
-        </w:rPr>
-        <w:t>ERROR: (ASSERT_DEPEND) Result is FAIL. Dependencies for this program not met. Expect problems.</w:t>
-      </w:r>
-    </w:p>
-    <w:p>
-      <w:pPr>
-        <w:rPr>
           <w:color w:val="76923C" w:themeColor="accent3" w:themeShade="BF"/>
         </w:rPr>
       </w:pPr>
@@ -865,6 +777,110 @@
         <w:rPr>
           <w:color w:val="76923C" w:themeColor="accent3" w:themeShade="BF"/>
         </w:rPr>
+        <w:t>WARNING: (ASSERT_VAR_NONMISSING) Result is FAIL. Variable "VISNUM_MISS" on data set "RECTANGULAR" does have missing values (where=).</w:t>
+      </w:r>
+    </w:p>
+    <w:p>
+      <w:pPr>
+        <w:rPr>
+          <w:color w:val="76923C" w:themeColor="accent3" w:themeShade="BF"/>
+        </w:rPr>
+      </w:pPr>
+      <w:r>
+        <w:rPr>
+          <w:color w:val="76923C" w:themeColor="accent3" w:themeShade="BF"/>
+        </w:rPr>
+        <w:t>WARNING: (UTIL_BOXPLOT_VISIT_RANGES) Variable "RECTANGULAR.VISNUM_MISS" has missing values. Results may be unexpected.</w:t>
+      </w:r>
+    </w:p>
+    <w:p>
+      <w:pPr>
+        <w:rPr>
+          <w:color w:val="76923C" w:themeColor="accent3" w:themeShade="BF"/>
+        </w:rPr>
+      </w:pPr>
+      <w:r>
+        <w:rPr>
+          <w:color w:val="76923C" w:themeColor="accent3" w:themeShade="BF"/>
+        </w:rPr>
+        <w:t>WARNING: (ASSERT_VAR_NONMISSING) Result is FAIL. Variable "TRTNUM_MISS" on data set "RECTANGULAR" does have missing values (where=).</w:t>
+      </w:r>
+    </w:p>
+    <w:p>
+      <w:pPr>
+        <w:rPr>
+          <w:color w:val="76923C" w:themeColor="accent3" w:themeShade="BF"/>
+        </w:rPr>
+      </w:pPr>
+      <w:r>
+        <w:rPr>
+          <w:color w:val="76923C" w:themeColor="accent3" w:themeShade="BF"/>
+        </w:rPr>
+        <w:t>WARNING: (UTIL_BOXPLOT_VISIT_RANGES) Variable "RECTANGULAR.TRTNUM_MISS" has missing values. Results may be unexpected.</w:t>
+      </w:r>
+    </w:p>
+    <w:p>
+      <w:pPr>
+        <w:rPr>
+          <w:color w:val="76923C" w:themeColor="accent3" w:themeShade="BF"/>
+        </w:rPr>
+      </w:pPr>
+      <w:r>
+        <w:rPr>
+          <w:color w:val="76923C" w:themeColor="accent3" w:themeShade="BF"/>
+        </w:rPr>
+        <w:t>WARNING: (ASSERT_VAR_NONMISSING) Result is FAIL. Variable "VISNUM_MISS" on data set "RECTANGULAR" does have missing values (where=).</w:t>
+      </w:r>
+    </w:p>
+    <w:p>
+      <w:pPr>
+        <w:rPr>
+          <w:color w:val="76923C" w:themeColor="accent3" w:themeShade="BF"/>
+        </w:rPr>
+      </w:pPr>
+      <w:r>
+        <w:rPr>
+          <w:color w:val="76923C" w:themeColor="accent3" w:themeShade="BF"/>
+        </w:rPr>
+        <w:t>WARNING: (UTIL_BOXPLOT_VISIT_RANGES) Variable "RECTANGULAR.VISNUM_MISS" has missing values. Results may be unexpected.</w:t>
+      </w:r>
+    </w:p>
+    <w:p>
+      <w:pPr>
+        <w:rPr>
+          <w:color w:val="76923C" w:themeColor="accent3" w:themeShade="BF"/>
+        </w:rPr>
+      </w:pPr>
+      <w:r>
+        <w:rPr>
+          <w:color w:val="76923C" w:themeColor="accent3" w:themeShade="BF"/>
+        </w:rPr>
+        <w:t>WARNING: (ASSERT_VAR_NONMISSING) Result is FAIL. Variable "TRTNUM_MISS" on data set "RECTANGULAR" does have missing values (where=).</w:t>
+      </w:r>
+    </w:p>
+    <w:p>
+      <w:pPr>
+        <w:rPr>
+          <w:color w:val="76923C" w:themeColor="accent3" w:themeShade="BF"/>
+        </w:rPr>
+      </w:pPr>
+      <w:r>
+        <w:rPr>
+          <w:color w:val="76923C" w:themeColor="accent3" w:themeShade="BF"/>
+        </w:rPr>
+        <w:t>WARNING: (UTIL_BOXPLOT_VISIT_RANGES) Variable "RECTANGULAR.TRTNUM_MISS" has missing values. Results may be unexpected.</w:t>
+      </w:r>
+    </w:p>
+    <w:p>
+      <w:pPr>
+        <w:rPr>
+          <w:color w:val="76923C" w:themeColor="accent3" w:themeShade="BF"/>
+        </w:rPr>
+      </w:pPr>
+      <w:r>
+        <w:rPr>
+          <w:color w:val="76923C" w:themeColor="accent3" w:themeShade="BF"/>
+        </w:rPr>
         <w:t>WARNING: (UTIL_BOXPLOT_VISIT_RANGES) Expecting NUMERIC visit numbers, not CHAR $5. Results may be unexpected.</w:t>
       </w:r>
     </w:p>
@@ -891,6 +907,7 @@
         <w:rPr>
           <w:color w:val="76923C" w:themeColor="accent3" w:themeShade="BF"/>
         </w:rPr>
+        <w:lastRenderedPageBreak/>
         <w:t>WARNING: (UTIL_BOXPLOT_VISIT_RANGES) Treatment count (4) is greater than Max boxes per page (3). Keeping treatments together, Max boxes per page is effectively 4.</w:t>
       </w:r>
     </w:p>
@@ -943,7 +960,6 @@
         <w:rPr>
           <w:color w:val="76923C" w:themeColor="accent3" w:themeShade="BF"/>
         </w:rPr>
-        <w:lastRenderedPageBreak/>
         <w:t>WARNING: (UTIL_BOXPLOT_VISIT_RANGES) Treatment count (4) is greater than Max boxes per page (3). Keeping treatments together, Max boxes per page is effectively 4.</w:t>
       </w:r>
     </w:p>

</xml_diff>